<commit_message>
Cambios en HU, Pruebas y documento final
</commit_message>
<xml_diff>
--- a/Documentos/Historias de Usuario.docx
+++ b/Documentos/Historias de Usuario.docx
@@ -438,7 +438,7 @@
               <w:rPr>
                 <w:rFonts w:ascii="LM Roman 10" w:hAnsi="LM Roman 10" w:cs="Times New Roman"/>
               </w:rPr>
-              <w:t>3</w:t>
+              <w:t>5</w:t>
             </w:r>
           </w:p>
         </w:tc>
@@ -1400,6 +1400,12 @@
                 <w:rFonts w:ascii="LM Roman 10" w:hAnsi="LM Roman 10" w:cs="Times New Roman"/>
               </w:rPr>
               <w:t>, preferencia</w:t>
+            </w:r>
+            <w:r>
+              <w:rPr>
+                <w:rFonts w:ascii="LM Roman 10" w:hAnsi="LM Roman 10" w:cs="Times New Roman"/>
+              </w:rPr>
+              <w:t>s</w:t>
             </w:r>
             <w:r>
               <w:rPr>
@@ -1882,8 +1888,9 @@
             <w:r>
               <w:rPr>
                 <w:rFonts w:ascii="LM Roman 10" w:hAnsi="LM Roman 10" w:cs="Times New Roman"/>
-              </w:rPr>
-              <w:t>40</w:t>
+                <w:highlight w:val="yellow"/>
+              </w:rPr>
+              <w:t>30</w:t>
             </w:r>
           </w:p>
         </w:tc>
@@ -3417,7 +3424,7 @@
               <w:rPr>
                 <w:rFonts w:ascii="LM Roman 10" w:hAnsi="LM Roman 10" w:cs="Times New Roman"/>
               </w:rPr>
-              <w:t>2</w:t>
+              <w:t>3</w:t>
             </w:r>
           </w:p>
         </w:tc>
@@ -5732,7 +5739,7 @@
               <w:rPr>
                 <w:rFonts w:ascii="LM Roman 10" w:hAnsi="LM Roman 10" w:cs="Times New Roman"/>
               </w:rPr>
-              <w:t>10</w:t>
+              <w:t>7</w:t>
             </w:r>
           </w:p>
         </w:tc>
@@ -6462,7 +6469,7 @@
               <w:rPr>
                 <w:rFonts w:ascii="LM Roman 10" w:hAnsi="LM Roman 10" w:cs="Times New Roman"/>
               </w:rPr>
-              <w:t>10</w:t>
+              <w:t>3</w:t>
             </w:r>
           </w:p>
         </w:tc>
@@ -7240,7 +7247,7 @@
               <w:rPr>
                 <w:rFonts w:ascii="LM Roman 10" w:hAnsi="LM Roman 10" w:cs="Times New Roman"/>
               </w:rPr>
-              <w:t>10</w:t>
+              <w:t>3</w:t>
             </w:r>
           </w:p>
         </w:tc>
@@ -7286,7 +7293,7 @@
               <w:rPr>
                 <w:rFonts w:ascii="LM Roman 10" w:hAnsi="LM Roman 10" w:cs="Times New Roman"/>
               </w:rPr>
-              <w:t>4</w:t>
+              <w:t>3</w:t>
             </w:r>
           </w:p>
         </w:tc>
@@ -8000,7 +8007,7 @@
               <w:rPr>
                 <w:rFonts w:ascii="LM Roman 10" w:hAnsi="LM Roman 10" w:cs="Times New Roman"/>
               </w:rPr>
-              <w:t>10</w:t>
+              <w:t>2</w:t>
             </w:r>
           </w:p>
         </w:tc>
@@ -8700,7 +8707,7 @@
               <w:rPr>
                 <w:rFonts w:ascii="LM Roman 10" w:hAnsi="LM Roman 10" w:cs="Times New Roman"/>
               </w:rPr>
-              <w:t>10</w:t>
+              <w:t>1</w:t>
             </w:r>
           </w:p>
         </w:tc>
@@ -8746,7 +8753,7 @@
               <w:rPr>
                 <w:rFonts w:ascii="LM Roman 10" w:hAnsi="LM Roman 10" w:cs="Times New Roman"/>
               </w:rPr>
-              <w:t>4</w:t>
+              <w:t>3</w:t>
             </w:r>
           </w:p>
         </w:tc>
@@ -10100,7 +10107,7 @@
               <w:rPr>
                 <w:rFonts w:ascii="LM Roman 10" w:hAnsi="LM Roman 10" w:cs="Times New Roman"/>
               </w:rPr>
-              <w:t>5</w:t>
+              <w:t>7</w:t>
             </w:r>
           </w:p>
         </w:tc>
@@ -10146,7 +10153,7 @@
               <w:rPr>
                 <w:rFonts w:ascii="LM Roman 10" w:hAnsi="LM Roman 10" w:cs="Times New Roman"/>
               </w:rPr>
-              <w:t>3</w:t>
+              <w:t>4</w:t>
             </w:r>
           </w:p>
         </w:tc>
@@ -12289,7 +12296,7 @@
               <w:rPr>
                 <w:rFonts w:ascii="LM Roman 10" w:hAnsi="LM Roman 10" w:cs="Times New Roman"/>
               </w:rPr>
-              <w:t>4</w:t>
+              <w:t>3</w:t>
             </w:r>
           </w:p>
         </w:tc>
@@ -12600,8 +12607,8 @@
       <w:tblGrid>
         <w:gridCol w:w="1684"/>
         <w:gridCol w:w="125"/>
-        <w:gridCol w:w="427"/>
-        <w:gridCol w:w="71"/>
+        <w:gridCol w:w="374"/>
+        <w:gridCol w:w="62"/>
         <w:gridCol w:w="1402"/>
         <w:gridCol w:w="40"/>
         <w:gridCol w:w="688"/>
@@ -12961,7 +12968,7 @@
               <w:rPr>
                 <w:rFonts w:ascii="LM Roman 10" w:hAnsi="LM Roman 10" w:cs="Times New Roman"/>
               </w:rPr>
-              <w:t>2.5</w:t>
+              <w:t>2</w:t>
             </w:r>
           </w:p>
         </w:tc>
@@ -13203,19 +13210,7 @@
               <w:rPr>
                 <w:rFonts w:ascii="LM Roman 10" w:hAnsi="LM Roman 10" w:cs="Times New Roman"/>
               </w:rPr>
-              <w:t xml:space="preserve">Cuando se cree el </w:t>
-            </w:r>
-            <w:r>
-              <w:rPr>
-                <w:rFonts w:ascii="LM Roman 10" w:hAnsi="LM Roman 10" w:cs="Times New Roman"/>
-              </w:rPr>
-              <w:t>producto</w:t>
-            </w:r>
-            <w:r>
-              <w:rPr>
-                <w:rFonts w:ascii="LM Roman 10" w:hAnsi="LM Roman 10" w:cs="Times New Roman"/>
-              </w:rPr>
-              <w:t>, llegará una notificación a los usuarios suscritos al lugar.</w:t>
+              <w:t>Cuando se cree el producto, llegará una notificación a los usuarios suscritos al lugar.</w:t>
             </w:r>
           </w:p>
         </w:tc>
@@ -13326,8 +13321,6 @@
         </w:rPr>
         <w:br w:type="page"/>
       </w:r>
-      <w:bookmarkStart w:id="0" w:name="_GoBack"/>
-      <w:bookmarkEnd w:id="0"/>
     </w:p>
     <w:tbl>
       <w:tblPr>
@@ -13339,8 +13332,8 @@
       <w:tblGrid>
         <w:gridCol w:w="1684"/>
         <w:gridCol w:w="125"/>
-        <w:gridCol w:w="427"/>
-        <w:gridCol w:w="71"/>
+        <w:gridCol w:w="374"/>
+        <w:gridCol w:w="62"/>
         <w:gridCol w:w="1402"/>
         <w:gridCol w:w="40"/>
         <w:gridCol w:w="688"/>
@@ -13682,7 +13675,7 @@
               <w:rPr>
                 <w:rFonts w:ascii="LM Roman 10" w:hAnsi="LM Roman 10" w:cs="Times New Roman"/>
               </w:rPr>
-              <w:t>1.5</w:t>
+              <w:t>1</w:t>
             </w:r>
           </w:p>
         </w:tc>
@@ -13728,7 +13721,7 @@
               <w:rPr>
                 <w:rFonts w:ascii="LM Roman 10" w:hAnsi="LM Roman 10" w:cs="Times New Roman"/>
               </w:rPr>
-              <w:t>4</w:t>
+              <w:t>3</w:t>
             </w:r>
           </w:p>
         </w:tc>
@@ -14376,7 +14369,7 @@
               <w:rPr>
                 <w:rFonts w:ascii="LM Roman 10" w:hAnsi="LM Roman 10" w:cs="Times New Roman"/>
               </w:rPr>
-              <w:t>3</w:t>
+              <w:t>2</w:t>
             </w:r>
           </w:p>
         </w:tc>
@@ -14422,7 +14415,7 @@
               <w:rPr>
                 <w:rFonts w:ascii="LM Roman 10" w:hAnsi="LM Roman 10" w:cs="Times New Roman"/>
               </w:rPr>
-              <w:t>4</w:t>
+              <w:t>3</w:t>
             </w:r>
           </w:p>
         </w:tc>
@@ -14663,6 +14656,696 @@
               </w:rPr>
               <w:t>Andrés Felipe Medina Tascón</w:t>
             </w:r>
+          </w:p>
+        </w:tc>
+        <w:tc>
+          <w:tcPr>
+            <w:tcW w:w="1981" w:type="dxa"/>
+            <w:gridSpan w:val="3"/>
+            <w:vAlign w:val="center"/>
+          </w:tcPr>
+          <w:p>
+            <w:pPr>
+              <w:jc w:val="center"/>
+              <w:rPr>
+                <w:rFonts w:ascii="LM Roman 10" w:hAnsi="LM Roman 10" w:cs="Times New Roman"/>
+                <w:b/>
+              </w:rPr>
+            </w:pPr>
+            <w:r>
+              <w:rPr>
+                <w:rFonts w:ascii="LM Roman 10" w:hAnsi="LM Roman 10" w:cs="Times New Roman"/>
+                <w:b/>
+              </w:rPr>
+              <w:t>Responsable</w:t>
+            </w:r>
+          </w:p>
+        </w:tc>
+        <w:tc>
+          <w:tcPr>
+            <w:tcW w:w="2268" w:type="dxa"/>
+            <w:gridSpan w:val="3"/>
+          </w:tcPr>
+          <w:p>
+            <w:pPr>
+              <w:rPr>
+                <w:rFonts w:ascii="LM Roman 10" w:hAnsi="LM Roman 10" w:cs="Times New Roman"/>
+              </w:rPr>
+            </w:pPr>
+          </w:p>
+        </w:tc>
+      </w:tr>
+    </w:tbl>
+    <w:p/>
+    <w:p>
+      <w:r>
+        <w:br w:type="page"/>
+      </w:r>
+    </w:p>
+    <w:tbl>
+      <w:tblPr>
+        <w:tblStyle w:val="Tablaconcuadrcula"/>
+        <w:tblW w:w="0" w:type="auto"/>
+        <w:jc w:val="center"/>
+        <w:tblLook w:val="04A0" w:firstRow="1" w:lastRow="0" w:firstColumn="1" w:lastColumn="0" w:noHBand="0" w:noVBand="1"/>
+      </w:tblPr>
+      <w:tblGrid>
+        <w:gridCol w:w="1684"/>
+        <w:gridCol w:w="125"/>
+        <w:gridCol w:w="374"/>
+        <w:gridCol w:w="62"/>
+        <w:gridCol w:w="1402"/>
+        <w:gridCol w:w="50"/>
+        <w:gridCol w:w="861"/>
+        <w:gridCol w:w="466"/>
+        <w:gridCol w:w="33"/>
+        <w:gridCol w:w="1581"/>
+        <w:gridCol w:w="400"/>
+        <w:gridCol w:w="33"/>
+        <w:gridCol w:w="1835"/>
+      </w:tblGrid>
+      <w:tr>
+        <w:trPr>
+          <w:trHeight w:val="300"/>
+          <w:jc w:val="center"/>
+        </w:trPr>
+        <w:tc>
+          <w:tcPr>
+            <w:tcW w:w="8613" w:type="dxa"/>
+            <w:gridSpan w:val="13"/>
+            <w:shd w:val="clear" w:color="auto" w:fill="D9D9D9" w:themeFill="background1" w:themeFillShade="D9"/>
+            <w:noWrap/>
+            <w:hideMark/>
+          </w:tcPr>
+          <w:p>
+            <w:pPr>
+              <w:jc w:val="center"/>
+              <w:rPr>
+                <w:rFonts w:ascii="LM Roman 10" w:hAnsi="LM Roman 10" w:cs="Times New Roman"/>
+                <w:b/>
+              </w:rPr>
+            </w:pPr>
+            <w:r>
+              <w:rPr>
+                <w:rFonts w:ascii="LM Roman 10" w:hAnsi="LM Roman 10" w:cs="Times New Roman"/>
+                <w:b/>
+              </w:rPr>
+              <w:lastRenderedPageBreak/>
+              <w:t>Historias de Usuario</w:t>
+            </w:r>
+          </w:p>
+        </w:tc>
+      </w:tr>
+      <w:tr>
+        <w:trPr>
+          <w:trHeight w:val="300"/>
+          <w:jc w:val="center"/>
+        </w:trPr>
+        <w:tc>
+          <w:tcPr>
+            <w:tcW w:w="2183" w:type="dxa"/>
+            <w:gridSpan w:val="3"/>
+            <w:noWrap/>
+            <w:hideMark/>
+          </w:tcPr>
+          <w:p>
+            <w:pPr>
+              <w:rPr>
+                <w:rFonts w:ascii="LM Roman 10" w:hAnsi="LM Roman 10" w:cs="Times New Roman"/>
+                <w:b/>
+                <w:bCs/>
+              </w:rPr>
+            </w:pPr>
+            <w:r>
+              <w:rPr>
+                <w:rFonts w:ascii="LM Roman 10" w:hAnsi="LM Roman 10" w:cs="Times New Roman"/>
+                <w:b/>
+                <w:bCs/>
+              </w:rPr>
+              <w:t>Título</w:t>
+            </w:r>
+          </w:p>
+        </w:tc>
+        <w:tc>
+          <w:tcPr>
+            <w:tcW w:w="6430" w:type="dxa"/>
+            <w:gridSpan w:val="10"/>
+            <w:noWrap/>
+            <w:hideMark/>
+          </w:tcPr>
+          <w:p>
+            <w:pPr>
+              <w:rPr>
+                <w:rFonts w:ascii="LM Roman 10" w:hAnsi="LM Roman 10" w:cs="Times New Roman"/>
+                <w:b/>
+                <w:bCs/>
+              </w:rPr>
+            </w:pPr>
+            <w:r>
+              <w:rPr>
+                <w:rFonts w:ascii="LM Roman 10" w:hAnsi="LM Roman 10" w:cs="Times New Roman"/>
+                <w:b/>
+                <w:bCs/>
+              </w:rPr>
+              <w:t>Preferencias</w:t>
+            </w:r>
+          </w:p>
+        </w:tc>
+      </w:tr>
+      <w:tr>
+        <w:trPr>
+          <w:trHeight w:val="300"/>
+          <w:jc w:val="center"/>
+        </w:trPr>
+        <w:tc>
+          <w:tcPr>
+            <w:tcW w:w="1684" w:type="dxa"/>
+            <w:noWrap/>
+            <w:hideMark/>
+          </w:tcPr>
+          <w:p>
+            <w:pPr>
+              <w:rPr>
+                <w:rFonts w:ascii="LM Roman 10" w:hAnsi="LM Roman 10" w:cs="Times New Roman"/>
+                <w:b/>
+                <w:bCs/>
+              </w:rPr>
+            </w:pPr>
+            <w:r>
+              <w:rPr>
+                <w:rFonts w:ascii="LM Roman 10" w:hAnsi="LM Roman 10" w:cs="Times New Roman"/>
+                <w:b/>
+                <w:bCs/>
+              </w:rPr>
+              <w:t>Id</w:t>
+            </w:r>
+          </w:p>
+        </w:tc>
+        <w:tc>
+          <w:tcPr>
+            <w:tcW w:w="499" w:type="dxa"/>
+            <w:gridSpan w:val="2"/>
+            <w:noWrap/>
+            <w:hideMark/>
+          </w:tcPr>
+          <w:p>
+            <w:pPr>
+              <w:rPr>
+                <w:rFonts w:ascii="LM Roman 10" w:hAnsi="LM Roman 10" w:cs="Times New Roman"/>
+              </w:rPr>
+            </w:pPr>
+            <w:r>
+              <w:rPr>
+                <w:rFonts w:ascii="LM Roman 10" w:hAnsi="LM Roman 10" w:cs="Times New Roman"/>
+              </w:rPr>
+              <w:t>21</w:t>
+            </w:r>
+          </w:p>
+        </w:tc>
+        <w:tc>
+          <w:tcPr>
+            <w:tcW w:w="1464" w:type="dxa"/>
+            <w:gridSpan w:val="2"/>
+            <w:noWrap/>
+            <w:hideMark/>
+          </w:tcPr>
+          <w:p>
+            <w:pPr>
+              <w:rPr>
+                <w:rFonts w:ascii="LM Roman 10" w:hAnsi="LM Roman 10" w:cs="Times New Roman"/>
+                <w:b/>
+                <w:bCs/>
+              </w:rPr>
+            </w:pPr>
+            <w:r>
+              <w:rPr>
+                <w:rFonts w:ascii="LM Roman 10" w:hAnsi="LM Roman 10" w:cs="Times New Roman"/>
+                <w:b/>
+                <w:bCs/>
+              </w:rPr>
+              <w:t>Módulo</w:t>
+            </w:r>
+          </w:p>
+        </w:tc>
+        <w:tc>
+          <w:tcPr>
+            <w:tcW w:w="1084" w:type="dxa"/>
+            <w:gridSpan w:val="3"/>
+            <w:noWrap/>
+            <w:hideMark/>
+          </w:tcPr>
+          <w:p>
+            <w:pPr>
+              <w:rPr>
+                <w:rFonts w:ascii="LM Roman 10" w:hAnsi="LM Roman 10" w:cs="Times New Roman"/>
+              </w:rPr>
+            </w:pPr>
+            <w:r>
+              <w:rPr>
+                <w:rFonts w:ascii="LM Roman 10" w:hAnsi="LM Roman 10" w:cs="Times New Roman"/>
+              </w:rPr>
+              <w:t>Preferencias</w:t>
+            </w:r>
+          </w:p>
+        </w:tc>
+        <w:tc>
+          <w:tcPr>
+            <w:tcW w:w="2014" w:type="dxa"/>
+            <w:gridSpan w:val="3"/>
+            <w:noWrap/>
+            <w:hideMark/>
+          </w:tcPr>
+          <w:p>
+            <w:pPr>
+              <w:rPr>
+                <w:rFonts w:ascii="LM Roman 10" w:hAnsi="LM Roman 10" w:cs="Times New Roman"/>
+                <w:b/>
+                <w:bCs/>
+              </w:rPr>
+            </w:pPr>
+            <w:r>
+              <w:rPr>
+                <w:rFonts w:ascii="LM Roman 10" w:hAnsi="LM Roman 10" w:cs="Times New Roman"/>
+                <w:b/>
+                <w:bCs/>
+              </w:rPr>
+              <w:t>Fecha</w:t>
+            </w:r>
+          </w:p>
+        </w:tc>
+        <w:tc>
+          <w:tcPr>
+            <w:tcW w:w="1868" w:type="dxa"/>
+            <w:gridSpan w:val="2"/>
+            <w:noWrap/>
+            <w:hideMark/>
+          </w:tcPr>
+          <w:p>
+            <w:pPr>
+              <w:rPr>
+                <w:rFonts w:ascii="LM Roman 10" w:hAnsi="LM Roman 10" w:cs="Times New Roman"/>
+              </w:rPr>
+            </w:pPr>
+          </w:p>
+        </w:tc>
+      </w:tr>
+      <w:tr>
+        <w:trPr>
+          <w:trHeight w:val="70"/>
+          <w:jc w:val="center"/>
+        </w:trPr>
+        <w:tc>
+          <w:tcPr>
+            <w:tcW w:w="8613" w:type="dxa"/>
+            <w:gridSpan w:val="13"/>
+            <w:noWrap/>
+            <w:vAlign w:val="center"/>
+            <w:hideMark/>
+          </w:tcPr>
+          <w:p>
+            <w:pPr>
+              <w:jc w:val="center"/>
+              <w:rPr>
+                <w:rFonts w:ascii="LM Roman 10" w:hAnsi="LM Roman 10" w:cs="Times New Roman"/>
+                <w:b/>
+                <w:bCs/>
+              </w:rPr>
+            </w:pPr>
+            <w:r>
+              <w:rPr>
+                <w:rFonts w:ascii="LM Roman 10" w:hAnsi="LM Roman 10" w:cs="Times New Roman"/>
+                <w:b/>
+                <w:bCs/>
+              </w:rPr>
+              <w:t>Descripción</w:t>
+            </w:r>
+          </w:p>
+        </w:tc>
+      </w:tr>
+      <w:tr>
+        <w:trPr>
+          <w:trHeight w:val="215"/>
+          <w:jc w:val="center"/>
+        </w:trPr>
+        <w:tc>
+          <w:tcPr>
+            <w:tcW w:w="8613" w:type="dxa"/>
+            <w:gridSpan w:val="13"/>
+            <w:hideMark/>
+          </w:tcPr>
+          <w:p>
+            <w:pPr>
+              <w:rPr>
+                <w:rFonts w:ascii="LM Roman 10" w:hAnsi="LM Roman 10" w:cs="Times New Roman"/>
+              </w:rPr>
+            </w:pPr>
+            <w:r>
+              <w:rPr>
+                <w:rFonts w:ascii="LM Roman 10" w:hAnsi="LM Roman 10" w:cs="Times New Roman"/>
+              </w:rPr>
+              <w:t xml:space="preserve">Como </w:t>
+            </w:r>
+            <w:r>
+              <w:rPr>
+                <w:rFonts w:ascii="LM Roman 10" w:hAnsi="LM Roman 10" w:cs="Times New Roman"/>
+              </w:rPr>
+              <w:t>Usuario</w:t>
+            </w:r>
+            <w:r>
+              <w:rPr>
+                <w:rFonts w:ascii="LM Roman 10" w:hAnsi="LM Roman 10" w:cs="Times New Roman"/>
+              </w:rPr>
+              <w:t xml:space="preserve">. Debo poder </w:t>
+            </w:r>
+            <w:r>
+              <w:rPr>
+                <w:rFonts w:ascii="LM Roman 10" w:hAnsi="LM Roman 10" w:cs="Times New Roman"/>
+              </w:rPr>
+              <w:t>elegir mis preferencias</w:t>
+            </w:r>
+          </w:p>
+        </w:tc>
+      </w:tr>
+      <w:tr>
+        <w:trPr>
+          <w:trHeight w:val="300"/>
+          <w:jc w:val="center"/>
+        </w:trPr>
+        <w:tc>
+          <w:tcPr>
+            <w:tcW w:w="1809" w:type="dxa"/>
+            <w:gridSpan w:val="2"/>
+            <w:noWrap/>
+            <w:hideMark/>
+          </w:tcPr>
+          <w:p>
+            <w:pPr>
+              <w:rPr>
+                <w:rFonts w:ascii="LM Roman 10" w:hAnsi="LM Roman 10" w:cs="Times New Roman"/>
+                <w:b/>
+                <w:bCs/>
+              </w:rPr>
+            </w:pPr>
+            <w:r>
+              <w:rPr>
+                <w:rFonts w:ascii="LM Roman 10" w:hAnsi="LM Roman 10" w:cs="Times New Roman"/>
+                <w:b/>
+                <w:bCs/>
+              </w:rPr>
+              <w:t>Estimación</w:t>
+            </w:r>
+          </w:p>
+        </w:tc>
+        <w:tc>
+          <w:tcPr>
+            <w:tcW w:w="436" w:type="dxa"/>
+            <w:gridSpan w:val="2"/>
+            <w:noWrap/>
+            <w:hideMark/>
+          </w:tcPr>
+          <w:p>
+            <w:pPr>
+              <w:rPr>
+                <w:rFonts w:ascii="LM Roman 10" w:hAnsi="LM Roman 10" w:cs="Times New Roman"/>
+              </w:rPr>
+            </w:pPr>
+            <w:r>
+              <w:rPr>
+                <w:rFonts w:ascii="LM Roman 10" w:hAnsi="LM Roman 10" w:cs="Times New Roman"/>
+              </w:rPr>
+              <w:t>1</w:t>
+            </w:r>
+          </w:p>
+        </w:tc>
+        <w:tc>
+          <w:tcPr>
+            <w:tcW w:w="1441" w:type="dxa"/>
+            <w:gridSpan w:val="2"/>
+            <w:noWrap/>
+            <w:hideMark/>
+          </w:tcPr>
+          <w:p>
+            <w:pPr>
+              <w:rPr>
+                <w:rFonts w:ascii="LM Roman 10" w:hAnsi="LM Roman 10" w:cs="Times New Roman"/>
+                <w:b/>
+                <w:bCs/>
+              </w:rPr>
+            </w:pPr>
+            <w:r>
+              <w:rPr>
+                <w:rFonts w:ascii="LM Roman 10" w:hAnsi="LM Roman 10" w:cs="Times New Roman"/>
+                <w:b/>
+                <w:bCs/>
+              </w:rPr>
+              <w:t>Prioridad</w:t>
+            </w:r>
+          </w:p>
+        </w:tc>
+        <w:tc>
+          <w:tcPr>
+            <w:tcW w:w="1078" w:type="dxa"/>
+            <w:gridSpan w:val="3"/>
+            <w:noWrap/>
+            <w:hideMark/>
+          </w:tcPr>
+          <w:p>
+            <w:pPr>
+              <w:rPr>
+                <w:rFonts w:ascii="LM Roman 10" w:hAnsi="LM Roman 10" w:cs="Times New Roman"/>
+              </w:rPr>
+            </w:pPr>
+            <w:r>
+              <w:rPr>
+                <w:rFonts w:ascii="LM Roman 10" w:hAnsi="LM Roman 10" w:cs="Times New Roman"/>
+              </w:rPr>
+              <w:t>5</w:t>
+            </w:r>
+            <w:bookmarkStart w:id="0" w:name="_GoBack"/>
+            <w:bookmarkEnd w:id="0"/>
+          </w:p>
+        </w:tc>
+        <w:tc>
+          <w:tcPr>
+            <w:tcW w:w="2014" w:type="dxa"/>
+            <w:gridSpan w:val="3"/>
+            <w:noWrap/>
+            <w:hideMark/>
+          </w:tcPr>
+          <w:p>
+            <w:pPr>
+              <w:rPr>
+                <w:rFonts w:ascii="LM Roman 10" w:hAnsi="LM Roman 10" w:cs="Times New Roman"/>
+                <w:b/>
+                <w:bCs/>
+              </w:rPr>
+            </w:pPr>
+            <w:r>
+              <w:rPr>
+                <w:rFonts w:ascii="LM Roman 10" w:hAnsi="LM Roman 10" w:cs="Times New Roman"/>
+                <w:b/>
+                <w:bCs/>
+              </w:rPr>
+              <w:t>Dependencia</w:t>
+            </w:r>
+          </w:p>
+        </w:tc>
+        <w:tc>
+          <w:tcPr>
+            <w:tcW w:w="1835" w:type="dxa"/>
+            <w:noWrap/>
+            <w:hideMark/>
+          </w:tcPr>
+          <w:p>
+            <w:pPr>
+              <w:rPr>
+                <w:rFonts w:ascii="LM Roman 10" w:hAnsi="LM Roman 10" w:cs="Times New Roman"/>
+              </w:rPr>
+            </w:pPr>
+            <w:r>
+              <w:rPr>
+                <w:rFonts w:ascii="LM Roman 10" w:hAnsi="LM Roman 10" w:cs="Times New Roman"/>
+              </w:rPr>
+              <w:t>Login y creación de usuarios con email/google</w:t>
+            </w:r>
+          </w:p>
+        </w:tc>
+      </w:tr>
+      <w:tr>
+        <w:trPr>
+          <w:trHeight w:val="300"/>
+          <w:jc w:val="center"/>
+        </w:trPr>
+        <w:tc>
+          <w:tcPr>
+            <w:tcW w:w="8613" w:type="dxa"/>
+            <w:gridSpan w:val="13"/>
+            <w:shd w:val="clear" w:color="auto" w:fill="D9D9D9" w:themeFill="background1" w:themeFillShade="D9"/>
+            <w:noWrap/>
+            <w:hideMark/>
+          </w:tcPr>
+          <w:p>
+            <w:pPr>
+              <w:jc w:val="center"/>
+              <w:rPr>
+                <w:rFonts w:ascii="LM Roman 10" w:hAnsi="LM Roman 10" w:cs="Times New Roman"/>
+                <w:b/>
+              </w:rPr>
+            </w:pPr>
+            <w:r>
+              <w:rPr>
+                <w:rFonts w:ascii="LM Roman 10" w:hAnsi="LM Roman 10" w:cs="Times New Roman"/>
+                <w:b/>
+              </w:rPr>
+              <w:t>Pruebas del sistema</w:t>
+            </w:r>
+          </w:p>
+        </w:tc>
+      </w:tr>
+      <w:tr>
+        <w:trPr>
+          <w:trHeight w:val="542"/>
+          <w:jc w:val="center"/>
+        </w:trPr>
+        <w:tc>
+          <w:tcPr>
+            <w:tcW w:w="8613" w:type="dxa"/>
+            <w:gridSpan w:val="13"/>
+            <w:noWrap/>
+            <w:hideMark/>
+          </w:tcPr>
+          <w:p>
+            <w:pPr>
+              <w:pStyle w:val="Prrafodelista"/>
+              <w:numPr>
+                <w:ilvl w:val="0"/>
+                <w:numId w:val="4"/>
+              </w:numPr>
+              <w:rPr>
+                <w:rFonts w:ascii="LM Roman 10" w:hAnsi="LM Roman 10" w:cs="Times New Roman"/>
+              </w:rPr>
+            </w:pPr>
+            <w:r>
+              <w:rPr>
+                <w:rFonts w:ascii="LM Roman 10" w:hAnsi="LM Roman 10" w:cs="Times New Roman"/>
+              </w:rPr>
+              <w:t>Verificar que las preferencias sean de acuerdo a las que he seleccionado.</w:t>
+            </w:r>
+          </w:p>
+        </w:tc>
+      </w:tr>
+      <w:tr>
+        <w:trPr>
+          <w:trHeight w:val="300"/>
+          <w:jc w:val="center"/>
+        </w:trPr>
+        <w:tc>
+          <w:tcPr>
+            <w:tcW w:w="8613" w:type="dxa"/>
+            <w:gridSpan w:val="13"/>
+            <w:shd w:val="clear" w:color="auto" w:fill="D9D9D9" w:themeFill="background1" w:themeFillShade="D9"/>
+            <w:noWrap/>
+            <w:hideMark/>
+          </w:tcPr>
+          <w:p>
+            <w:pPr>
+              <w:jc w:val="center"/>
+              <w:rPr>
+                <w:rFonts w:ascii="LM Roman 10" w:hAnsi="LM Roman 10" w:cs="Times New Roman"/>
+                <w:b/>
+              </w:rPr>
+            </w:pPr>
+            <w:r>
+              <w:rPr>
+                <w:rFonts w:ascii="LM Roman 10" w:hAnsi="LM Roman 10" w:cs="Times New Roman"/>
+                <w:b/>
+              </w:rPr>
+              <w:t>Observaciones</w:t>
+            </w:r>
+          </w:p>
+        </w:tc>
+      </w:tr>
+      <w:tr>
+        <w:trPr>
+          <w:trHeight w:val="682"/>
+          <w:jc w:val="center"/>
+        </w:trPr>
+        <w:tc>
+          <w:tcPr>
+            <w:tcW w:w="8613" w:type="dxa"/>
+            <w:gridSpan w:val="13"/>
+            <w:noWrap/>
+          </w:tcPr>
+          <w:p>
+            <w:pPr>
+              <w:rPr>
+                <w:rFonts w:ascii="LM Roman 10" w:hAnsi="LM Roman 10" w:cs="Times New Roman"/>
+              </w:rPr>
+            </w:pPr>
+            <w:r>
+              <w:rPr>
+                <w:rFonts w:ascii="LM Roman 10" w:hAnsi="LM Roman 10" w:cs="Times New Roman"/>
+              </w:rPr>
+              <w:t>Las recomendaciones iniciales deben ser de acuerdo a las preferencias seleccionadas.</w:t>
+            </w:r>
+          </w:p>
+        </w:tc>
+      </w:tr>
+      <w:tr>
+        <w:trPr>
+          <w:trHeight w:val="390"/>
+          <w:jc w:val="center"/>
+        </w:trPr>
+        <w:tc>
+          <w:tcPr>
+            <w:tcW w:w="1684" w:type="dxa"/>
+            <w:noWrap/>
+            <w:vAlign w:val="center"/>
+          </w:tcPr>
+          <w:p>
+            <w:pPr>
+              <w:jc w:val="center"/>
+              <w:rPr>
+                <w:rFonts w:ascii="LM Roman 10" w:hAnsi="LM Roman 10" w:cs="Times New Roman"/>
+                <w:b/>
+              </w:rPr>
+            </w:pPr>
+            <w:r>
+              <w:rPr>
+                <w:rFonts w:ascii="LM Roman 10" w:hAnsi="LM Roman 10" w:cs="Times New Roman"/>
+                <w:b/>
+              </w:rPr>
+              <w:t>Fuente</w:t>
+            </w:r>
+          </w:p>
+        </w:tc>
+        <w:tc>
+          <w:tcPr>
+            <w:tcW w:w="2680" w:type="dxa"/>
+            <w:gridSpan w:val="6"/>
+            <w:vAlign w:val="center"/>
+          </w:tcPr>
+          <w:p>
+            <w:pPr>
+              <w:jc w:val="center"/>
+              <w:rPr>
+                <w:rFonts w:ascii="LM Roman 10" w:hAnsi="LM Roman 10" w:cs="Times New Roman"/>
+              </w:rPr>
+            </w:pPr>
+            <w:r>
+              <w:rPr>
+                <w:rFonts w:ascii="LM Roman 10" w:hAnsi="LM Roman 10" w:cs="Times New Roman"/>
+              </w:rPr>
+              <w:t xml:space="preserve">Andrés Felipe Medina </w:t>
+            </w:r>
+            <w:proofErr w:type="spellStart"/>
+            <w:r>
+              <w:rPr>
+                <w:rFonts w:ascii="LM Roman 10" w:hAnsi="LM Roman 10" w:cs="Times New Roman"/>
+              </w:rPr>
+              <w:t>Tascón</w:t>
+            </w:r>
+            <w:proofErr w:type="spellEnd"/>
           </w:p>
         </w:tc>
         <w:tc>

</xml_diff>

<commit_message>
Cambios en pruebas de aceptacion e historias de usuario
</commit_message>
<xml_diff>
--- a/Documentos/Historias de Usuario.docx
+++ b/Documentos/Historias de Usuario.docx
@@ -2865,24 +2865,6 @@
               <w:rPr>
                 <w:rFonts w:ascii="LM Roman 10" w:hAnsi="LM Roman 10" w:cs="Times New Roman"/>
               </w:rPr>
-              <w:t>Verificar que las categorías que se muestran sean las correctas.</w:t>
-            </w:r>
-          </w:p>
-          <w:p>
-            <w:pPr>
-              <w:pStyle w:val="Prrafodelista"/>
-              <w:numPr>
-                <w:ilvl w:val="0"/>
-                <w:numId w:val="4"/>
-              </w:numPr>
-              <w:rPr>
-                <w:rFonts w:ascii="LM Roman 10" w:hAnsi="LM Roman 10" w:cs="Times New Roman"/>
-              </w:rPr>
-            </w:pPr>
-            <w:r>
-              <w:rPr>
-                <w:rFonts w:ascii="LM Roman 10" w:hAnsi="LM Roman 10" w:cs="Times New Roman"/>
-              </w:rPr>
               <w:t>Verificar que los lugares que se filtran sean de la categoría seleccionada.</w:t>
             </w:r>
           </w:p>
@@ -5127,6 +5109,42 @@
               <w:rPr>
                 <w:rFonts w:ascii="LM Roman 10" w:hAnsi="LM Roman 10" w:cs="Times New Roman"/>
               </w:rPr>
+              <w:t xml:space="preserve">Verificar que la cantidad de </w:t>
+            </w:r>
+            <w:r>
+              <w:rPr>
+                <w:rFonts w:ascii="LM Roman 10" w:hAnsi="LM Roman 10" w:cs="Times New Roman"/>
+              </w:rPr>
+              <w:t>Mis Lugares</w:t>
+            </w:r>
+            <w:r>
+              <w:rPr>
+                <w:rFonts w:ascii="LM Roman 10" w:hAnsi="LM Roman 10" w:cs="Times New Roman"/>
+              </w:rPr>
+              <w:t xml:space="preserve"> coincida con </w:t>
+            </w:r>
+            <w:r>
+              <w:rPr>
+                <w:rFonts w:ascii="LM Roman 10" w:hAnsi="LM Roman 10" w:cs="Times New Roman"/>
+              </w:rPr>
+              <w:t>los lugares que el usuario tiene en propiedad.</w:t>
+            </w:r>
+          </w:p>
+          <w:p>
+            <w:pPr>
+              <w:pStyle w:val="Prrafodelista"/>
+              <w:numPr>
+                <w:ilvl w:val="0"/>
+                <w:numId w:val="4"/>
+              </w:numPr>
+              <w:rPr>
+                <w:rFonts w:ascii="LM Roman 10" w:hAnsi="LM Roman 10" w:cs="Times New Roman"/>
+              </w:rPr>
+            </w:pPr>
+            <w:r>
+              <w:rPr>
+                <w:rFonts w:ascii="LM Roman 10" w:hAnsi="LM Roman 10" w:cs="Times New Roman"/>
+              </w:rPr>
               <w:t xml:space="preserve">Verificar que </w:t>
             </w:r>
             <w:r>
@@ -5147,6 +5165,8 @@
               </w:rPr>
               <w:t>.</w:t>
             </w:r>
+            <w:bookmarkStart w:id="0" w:name="_GoBack"/>
+            <w:bookmarkEnd w:id="0"/>
           </w:p>
           <w:p>
             <w:pPr>
@@ -15121,8 +15141,6 @@
               </w:rPr>
               <w:t>5</w:t>
             </w:r>
-            <w:bookmarkStart w:id="0" w:name="_GoBack"/>
-            <w:bookmarkEnd w:id="0"/>
           </w:p>
         </w:tc>
         <w:tc>

</xml_diff>

<commit_message>
muchos cambios, documento hasta el momento
</commit_message>
<xml_diff>
--- a/Documentos/Historias de Usuario.docx
+++ b/Documentos/Historias de Usuario.docx
@@ -1888,7 +1888,6 @@
             <w:r>
               <w:rPr>
                 <w:rFonts w:ascii="LM Roman 10" w:hAnsi="LM Roman 10" w:cs="Times New Roman"/>
-                <w:highlight w:val="yellow"/>
               </w:rPr>
               <w:t>30</w:t>
             </w:r>
@@ -5165,8 +5164,6 @@
               </w:rPr>
               <w:t>.</w:t>
             </w:r>
-            <w:bookmarkStart w:id="0" w:name="_GoBack"/>
-            <w:bookmarkEnd w:id="0"/>
           </w:p>
           <w:p>
             <w:pPr>
@@ -14721,6 +14718,8 @@
       <w:r>
         <w:br w:type="page"/>
       </w:r>
+      <w:bookmarkStart w:id="0" w:name="_GoBack"/>
+      <w:bookmarkEnd w:id="0"/>
     </w:p>
     <w:tbl>
       <w:tblPr>
@@ -15354,16 +15353,8 @@
               <w:rPr>
                 <w:rFonts w:ascii="LM Roman 10" w:hAnsi="LM Roman 10" w:cs="Times New Roman"/>
               </w:rPr>
-              <w:t xml:space="preserve">Andrés Felipe Medina </w:t>
-            </w:r>
-            <w:proofErr w:type="spellStart"/>
-            <w:r>
-              <w:rPr>
-                <w:rFonts w:ascii="LM Roman 10" w:hAnsi="LM Roman 10" w:cs="Times New Roman"/>
-              </w:rPr>
-              <w:t>Tascón</w:t>
-            </w:r>
-            <w:proofErr w:type="spellEnd"/>
+              <w:t>Andrés Felipe Medina Tascón</w:t>
+            </w:r>
           </w:p>
         </w:tc>
         <w:tc>

</xml_diff>